<commit_message>
update aspectC++ doc and milestons
</commit_message>
<xml_diff>
--- a/doc/Milestones of IUT.docx
+++ b/doc/Milestones of IUT.docx
@@ -9,12 +9,363 @@
       <w:r>
         <w:t>Milestones of</w:t>
       </w:r>
-      <w:bookmarkStart w:id="0" w:name="_GoBack"/>
-      <w:bookmarkEnd w:id="0"/>
       <w:r>
         <w:t xml:space="preserve"> IUT</w:t>
       </w:r>
     </w:p>
+    <w:tbl>
+      <w:tblPr>
+        <w:tblStyle w:val="4-5"/>
+        <w:tblW w:w="0" w:type="auto"/>
+        <w:tblLook w:val="04A0" w:firstRow="1" w:lastRow="0" w:firstColumn="1" w:lastColumn="0" w:noHBand="0" w:noVBand="1"/>
+      </w:tblPr>
+      <w:tblGrid>
+        <w:gridCol w:w="2763"/>
+        <w:gridCol w:w="2763"/>
+        <w:gridCol w:w="2764"/>
+      </w:tblGrid>
+      <w:tr>
+        <w:trPr>
+          <w:cnfStyle w:val="100000000000" w:firstRow="1" w:lastRow="0" w:firstColumn="0" w:lastColumn="0" w:oddVBand="0" w:evenVBand="0" w:oddHBand="0" w:evenHBand="0" w:firstRowFirstColumn="0" w:firstRowLastColumn="0" w:lastRowFirstColumn="0" w:lastRowLastColumn="0"/>
+        </w:trPr>
+        <w:tc>
+          <w:tcPr>
+            <w:cnfStyle w:val="001000000000" w:firstRow="0" w:lastRow="0" w:firstColumn="1" w:lastColumn="0" w:oddVBand="0" w:evenVBand="0" w:oddHBand="0" w:evenHBand="0" w:firstRowFirstColumn="0" w:firstRowLastColumn="0" w:lastRowFirstColumn="0" w:lastRowLastColumn="0"/>
+            <w:tcW w:w="2763" w:type="dxa"/>
+          </w:tcPr>
+          <w:p>
+            <w:r>
+              <w:t>Date (2016)</w:t>
+            </w:r>
+          </w:p>
+        </w:tc>
+        <w:tc>
+          <w:tcPr>
+            <w:tcW w:w="2763" w:type="dxa"/>
+          </w:tcPr>
+          <w:p>
+            <w:pPr>
+              <w:cnfStyle w:val="100000000000" w:firstRow="1" w:lastRow="0" w:firstColumn="0" w:lastColumn="0" w:oddVBand="0" w:evenVBand="0" w:oddHBand="0" w:evenHBand="0" w:firstRowFirstColumn="0" w:firstRowLastColumn="0" w:lastRowFirstColumn="0" w:lastRowLastColumn="0"/>
+            </w:pPr>
+            <w:r>
+              <w:t>Java</w:t>
+            </w:r>
+          </w:p>
+        </w:tc>
+        <w:tc>
+          <w:tcPr>
+            <w:tcW w:w="2764" w:type="dxa"/>
+          </w:tcPr>
+          <w:p>
+            <w:pPr>
+              <w:cnfStyle w:val="100000000000" w:firstRow="1" w:lastRow="0" w:firstColumn="0" w:lastColumn="0" w:oddVBand="0" w:evenVBand="0" w:oddHBand="0" w:evenHBand="0" w:firstRowFirstColumn="0" w:firstRowLastColumn="0" w:lastRowFirstColumn="0" w:lastRowLastColumn="0"/>
+            </w:pPr>
+            <w:r>
+              <w:t>C++</w:t>
+            </w:r>
+          </w:p>
+        </w:tc>
+      </w:tr>
+      <w:tr>
+        <w:trPr>
+          <w:cnfStyle w:val="000000100000" w:firstRow="0" w:lastRow="0" w:firstColumn="0" w:lastColumn="0" w:oddVBand="0" w:evenVBand="0" w:oddHBand="1" w:evenHBand="0" w:firstRowFirstColumn="0" w:firstRowLastColumn="0" w:lastRowFirstColumn="0" w:lastRowLastColumn="0"/>
+        </w:trPr>
+        <w:tc>
+          <w:tcPr>
+            <w:cnfStyle w:val="001000000000" w:firstRow="0" w:lastRow="0" w:firstColumn="1" w:lastColumn="0" w:oddVBand="0" w:evenVBand="0" w:oddHBand="0" w:evenHBand="0" w:firstRowFirstColumn="0" w:firstRowLastColumn="0" w:lastRowFirstColumn="0" w:lastRowLastColumn="0"/>
+            <w:tcW w:w="2763" w:type="dxa"/>
+          </w:tcPr>
+          <w:p>
+            <w:r>
+              <w:t>4.13</w:t>
+            </w:r>
+          </w:p>
+        </w:tc>
+        <w:tc>
+          <w:tcPr>
+            <w:tcW w:w="2763" w:type="dxa"/>
+          </w:tcPr>
+          <w:p>
+            <w:pPr>
+              <w:cnfStyle w:val="000000100000" w:firstRow="0" w:lastRow="0" w:firstColumn="0" w:lastColumn="0" w:oddVBand="0" w:evenVBand="0" w:oddHBand="1" w:evenHBand="0" w:firstRowFirstColumn="0" w:firstRowLastColumn="0" w:lastRowFirstColumn="0" w:lastRowLastColumn="0"/>
+            </w:pPr>
+          </w:p>
+        </w:tc>
+        <w:tc>
+          <w:tcPr>
+            <w:tcW w:w="2764" w:type="dxa"/>
+          </w:tcPr>
+          <w:p>
+            <w:pPr>
+              <w:cnfStyle w:val="000000100000" w:firstRow="0" w:lastRow="0" w:firstColumn="0" w:lastColumn="0" w:oddVBand="0" w:evenVBand="0" w:oddHBand="1" w:evenHBand="0" w:firstRowFirstColumn="0" w:firstRowLastColumn="0" w:lastRowFirstColumn="0" w:lastRowLastColumn="0"/>
+            </w:pPr>
+            <w:r>
+              <w:t xml:space="preserve">An </w:t>
+            </w:r>
+            <w:r>
+              <w:rPr>
+                <w:rFonts w:hint="eastAsia"/>
+              </w:rPr>
+              <w:t>instrumentation program</w:t>
+            </w:r>
+            <w:r>
+              <w:t xml:space="preserve"> that enable recording function calls.</w:t>
+            </w:r>
+          </w:p>
+        </w:tc>
+      </w:tr>
+      <w:tr>
+        <w:tc>
+          <w:tcPr>
+            <w:cnfStyle w:val="001000000000" w:firstRow="0" w:lastRow="0" w:firstColumn="1" w:lastColumn="0" w:oddVBand="0" w:evenVBand="0" w:oddHBand="0" w:evenHBand="0" w:firstRowFirstColumn="0" w:firstRowLastColumn="0" w:lastRowFirstColumn="0" w:lastRowLastColumn="0"/>
+            <w:tcW w:w="2763" w:type="dxa"/>
+          </w:tcPr>
+          <w:p>
+            <w:r>
+              <w:t>5.4</w:t>
+            </w:r>
+          </w:p>
+        </w:tc>
+        <w:tc>
+          <w:tcPr>
+            <w:tcW w:w="2763" w:type="dxa"/>
+          </w:tcPr>
+          <w:p>
+            <w:pPr>
+              <w:cnfStyle w:val="000000000000" w:firstRow="0" w:lastRow="0" w:firstColumn="0" w:lastColumn="0" w:oddVBand="0" w:evenVBand="0" w:oddHBand="0" w:evenHBand="0" w:firstRowFirstColumn="0" w:firstRowLastColumn="0" w:lastRowFirstColumn="0" w:lastRowLastColumn="0"/>
+              <w:rPr>
+                <w:rFonts w:hint="eastAsia"/>
+              </w:rPr>
+            </w:pPr>
+            <w:r>
+              <w:t>Java IUT with a s</w:t>
+            </w:r>
+            <w:r>
+              <w:t xml:space="preserve">implified </w:t>
+            </w:r>
+            <w:r>
+              <w:rPr>
+                <w:rFonts w:hint="eastAsia"/>
+              </w:rPr>
+              <w:t>workflow</w:t>
+            </w:r>
+          </w:p>
+        </w:tc>
+        <w:tc>
+          <w:tcPr>
+            <w:tcW w:w="2764" w:type="dxa"/>
+          </w:tcPr>
+          <w:p>
+            <w:pPr>
+              <w:cnfStyle w:val="000000000000" w:firstRow="0" w:lastRow="0" w:firstColumn="0" w:lastColumn="0" w:oddVBand="0" w:evenVBand="0" w:oddHBand="0" w:evenHBand="0" w:firstRowFirstColumn="0" w:firstRowLastColumn="0" w:lastRowFirstColumn="0" w:lastRowLastColumn="0"/>
+              <w:rPr>
+                <w:rFonts w:hint="eastAsia"/>
+              </w:rPr>
+            </w:pPr>
+            <w:r>
+              <w:t>A diff program that finds difference between two versions of the target project.</w:t>
+            </w:r>
+          </w:p>
+        </w:tc>
+      </w:tr>
+      <w:tr>
+        <w:trPr>
+          <w:cnfStyle w:val="000000100000" w:firstRow="0" w:lastRow="0" w:firstColumn="0" w:lastColumn="0" w:oddVBand="0" w:evenVBand="0" w:oddHBand="1" w:evenHBand="0" w:firstRowFirstColumn="0" w:firstRowLastColumn="0" w:lastRowFirstColumn="0" w:lastRowLastColumn="0"/>
+        </w:trPr>
+        <w:tc>
+          <w:tcPr>
+            <w:cnfStyle w:val="001000000000" w:firstRow="0" w:lastRow="0" w:firstColumn="1" w:lastColumn="0" w:oddVBand="0" w:evenVBand="0" w:oddHBand="0" w:evenHBand="0" w:firstRowFirstColumn="0" w:firstRowLastColumn="0" w:lastRowFirstColumn="0" w:lastRowLastColumn="0"/>
+            <w:tcW w:w="2763" w:type="dxa"/>
+          </w:tcPr>
+          <w:p>
+            <w:r>
+              <w:t>5.25</w:t>
+            </w:r>
+          </w:p>
+        </w:tc>
+        <w:tc>
+          <w:tcPr>
+            <w:tcW w:w="2763" w:type="dxa"/>
+          </w:tcPr>
+          <w:p>
+            <w:pPr>
+              <w:cnfStyle w:val="000000100000" w:firstRow="0" w:lastRow="0" w:firstColumn="0" w:lastColumn="0" w:oddVBand="0" w:evenVBand="0" w:oddHBand="1" w:evenHBand="0" w:firstRowFirstColumn="0" w:firstRowLastColumn="0" w:lastRowFirstColumn="0" w:lastRowLastColumn="0"/>
+              <w:rPr>
+                <w:rFonts w:hint="eastAsia"/>
+              </w:rPr>
+            </w:pPr>
+            <w:r>
+              <w:t>Java IUT with a simplified and o</w:t>
+            </w:r>
+            <w:r>
+              <w:t xml:space="preserve">ptimized </w:t>
+            </w:r>
+            <w:r>
+              <w:rPr>
+                <w:rFonts w:hint="eastAsia"/>
+              </w:rPr>
+              <w:t>workflow</w:t>
+            </w:r>
+          </w:p>
+        </w:tc>
+        <w:tc>
+          <w:tcPr>
+            <w:tcW w:w="2764" w:type="dxa"/>
+          </w:tcPr>
+          <w:p>
+            <w:pPr>
+              <w:cnfStyle w:val="000000100000" w:firstRow="0" w:lastRow="0" w:firstColumn="0" w:lastColumn="0" w:oddVBand="0" w:evenVBand="0" w:oddHBand="1" w:evenHBand="0" w:firstRowFirstColumn="0" w:firstRowLastColumn="0" w:lastRowFirstColumn="0" w:lastRowLastColumn="0"/>
+            </w:pPr>
+            <w:r>
+              <w:t>enable to run test cases</w:t>
+            </w:r>
+            <w:r>
+              <w:t xml:space="preserve"> under gtest framework,  mapping functions to test cases  </w:t>
+            </w:r>
+          </w:p>
+        </w:tc>
+      </w:tr>
+      <w:tr>
+        <w:tc>
+          <w:tcPr>
+            <w:cnfStyle w:val="001000000000" w:firstRow="0" w:lastRow="0" w:firstColumn="1" w:lastColumn="0" w:oddVBand="0" w:evenVBand="0" w:oddHBand="0" w:evenHBand="0" w:firstRowFirstColumn="0" w:firstRowLastColumn="0" w:lastRowFirstColumn="0" w:lastRowLastColumn="0"/>
+            <w:tcW w:w="2763" w:type="dxa"/>
+          </w:tcPr>
+          <w:p>
+            <w:r>
+              <w:t>6.15</w:t>
+            </w:r>
+          </w:p>
+        </w:tc>
+        <w:tc>
+          <w:tcPr>
+            <w:tcW w:w="2763" w:type="dxa"/>
+          </w:tcPr>
+          <w:p>
+            <w:pPr>
+              <w:cnfStyle w:val="000000000000" w:firstRow="0" w:lastRow="0" w:firstColumn="0" w:lastColumn="0" w:oddVBand="0" w:evenVBand="0" w:oddHBand="0" w:evenHBand="0" w:firstRowFirstColumn="0" w:firstRowLastColumn="0" w:lastRowFirstColumn="0" w:lastRowLastColumn="0"/>
+            </w:pPr>
+          </w:p>
+        </w:tc>
+        <w:tc>
+          <w:tcPr>
+            <w:tcW w:w="2764" w:type="dxa"/>
+          </w:tcPr>
+          <w:p>
+            <w:pPr>
+              <w:cnfStyle w:val="000000000000" w:firstRow="0" w:lastRow="0" w:firstColumn="0" w:lastColumn="0" w:oddVBand="0" w:evenVBand="0" w:oddHBand="0" w:evenHBand="0" w:firstRowFirstColumn="0" w:firstRowLastColumn="0" w:lastRowFirstColumn="0" w:lastRowLastColumn="0"/>
+            </w:pPr>
+            <w:r>
+              <w:t xml:space="preserve">Set </w:t>
+            </w:r>
+            <w:r>
+              <w:rPr>
+                <w:rFonts w:hint="eastAsia"/>
+              </w:rPr>
+              <w:t>up database, utility for database operations</w:t>
+            </w:r>
+            <w:r>
+              <w:t>.</w:t>
+            </w:r>
+          </w:p>
+        </w:tc>
+      </w:tr>
+      <w:tr>
+        <w:trPr>
+          <w:cnfStyle w:val="000000100000" w:firstRow="0" w:lastRow="0" w:firstColumn="0" w:lastColumn="0" w:oddVBand="0" w:evenVBand="0" w:oddHBand="1" w:evenHBand="0" w:firstRowFirstColumn="0" w:firstRowLastColumn="0" w:lastRowFirstColumn="0" w:lastRowLastColumn="0"/>
+        </w:trPr>
+        <w:tc>
+          <w:tcPr>
+            <w:cnfStyle w:val="001000000000" w:firstRow="0" w:lastRow="0" w:firstColumn="1" w:lastColumn="0" w:oddVBand="0" w:evenVBand="0" w:oddHBand="0" w:evenHBand="0" w:firstRowFirstColumn="0" w:firstRowLastColumn="0" w:lastRowFirstColumn="0" w:lastRowLastColumn="0"/>
+            <w:tcW w:w="2763" w:type="dxa"/>
+          </w:tcPr>
+          <w:p>
+            <w:r>
+              <w:t>7.6</w:t>
+            </w:r>
+          </w:p>
+        </w:tc>
+        <w:tc>
+          <w:tcPr>
+            <w:tcW w:w="2763" w:type="dxa"/>
+          </w:tcPr>
+          <w:p>
+            <w:pPr>
+              <w:cnfStyle w:val="000000100000" w:firstRow="0" w:lastRow="0" w:firstColumn="0" w:lastColumn="0" w:oddVBand="0" w:evenVBand="0" w:oddHBand="1" w:evenHBand="0" w:firstRowFirstColumn="0" w:firstRowLastColumn="0" w:lastRowFirstColumn="0" w:lastRowLastColumn="0"/>
+            </w:pPr>
+          </w:p>
+        </w:tc>
+        <w:tc>
+          <w:tcPr>
+            <w:tcW w:w="2764" w:type="dxa"/>
+          </w:tcPr>
+          <w:p>
+            <w:pPr>
+              <w:cnfStyle w:val="000000100000" w:firstRow="0" w:lastRow="0" w:firstColumn="0" w:lastColumn="0" w:oddVBand="0" w:evenVBand="0" w:oddHBand="1" w:evenHBand="0" w:firstRowFirstColumn="0" w:firstRowLastColumn="0" w:lastRowFirstColumn="0" w:lastRowLastColumn="0"/>
+              <w:rPr>
+                <w:rFonts w:hint="eastAsia"/>
+              </w:rPr>
+            </w:pPr>
+            <w:r>
+              <w:t xml:space="preserve">Enable </w:t>
+            </w:r>
+            <w:r>
+              <w:rPr>
+                <w:rFonts w:hint="eastAsia"/>
+              </w:rPr>
+              <w:t>git commits.</w:t>
+            </w:r>
+          </w:p>
+        </w:tc>
+      </w:tr>
+      <w:tr>
+        <w:trPr>
+          <w:trHeight w:val="283"/>
+        </w:trPr>
+        <w:tc>
+          <w:tcPr>
+            <w:cnfStyle w:val="001000000000" w:firstRow="0" w:lastRow="0" w:firstColumn="1" w:lastColumn="0" w:oddVBand="0" w:evenVBand="0" w:oddHBand="0" w:evenHBand="0" w:firstRowFirstColumn="0" w:firstRowLastColumn="0" w:lastRowFirstColumn="0" w:lastRowLastColumn="0"/>
+            <w:tcW w:w="2763" w:type="dxa"/>
+          </w:tcPr>
+          <w:p>
+            <w:r>
+              <w:t>7.25</w:t>
+            </w:r>
+          </w:p>
+        </w:tc>
+        <w:tc>
+          <w:tcPr>
+            <w:tcW w:w="2763" w:type="dxa"/>
+          </w:tcPr>
+          <w:p>
+            <w:pPr>
+              <w:cnfStyle w:val="000000000000" w:firstRow="0" w:lastRow="0" w:firstColumn="0" w:lastColumn="0" w:oddVBand="0" w:evenVBand="0" w:oddHBand="0" w:evenHBand="0" w:firstRowFirstColumn="0" w:firstRowLastColumn="0" w:lastRowFirstColumn="0" w:lastRowLastColumn="0"/>
+            </w:pPr>
+          </w:p>
+        </w:tc>
+        <w:tc>
+          <w:tcPr>
+            <w:tcW w:w="2764" w:type="dxa"/>
+          </w:tcPr>
+          <w:p>
+            <w:pPr>
+              <w:cnfStyle w:val="000000000000" w:firstRow="0" w:lastRow="0" w:firstColumn="0" w:lastColumn="0" w:oddVBand="0" w:evenVBand="0" w:oddHBand="0" w:evenHBand="0" w:firstRowFirstColumn="0" w:firstRowLastColumn="0" w:lastRowFirstColumn="0" w:lastRowLastColumn="0"/>
+            </w:pPr>
+            <w:r>
+              <w:t>IUT with</w:t>
+            </w:r>
+            <w:r>
+              <w:t xml:space="preserve"> both</w:t>
+            </w:r>
+            <w:bookmarkStart w:id="0" w:name="_GoBack"/>
+            <w:bookmarkEnd w:id="0"/>
+            <w:r>
+              <w:t xml:space="preserve"> Java and C++ </w:t>
+            </w:r>
+          </w:p>
+        </w:tc>
+      </w:tr>
+    </w:tbl>
     <w:p/>
     <w:sectPr>
       <w:pgSz w:w="11900" w:h="16840"/>
@@ -624,6 +975,310 @@
       <w:ind w:firstLineChars="200" w:firstLine="420"/>
     </w:pPr>
   </w:style>
+  <w:style w:type="table" w:styleId="a4">
+    <w:name w:val="Table Grid"/>
+    <w:basedOn w:val="a1"/>
+    <w:uiPriority w:val="39"/>
+    <w:rsid w:val="00BA3E6A"/>
+    <w:tblPr>
+      <w:tblInd w:w="0" w:type="dxa"/>
+      <w:tblBorders>
+        <w:top w:val="single" w:sz="4" w:space="0" w:color="auto"/>
+        <w:left w:val="single" w:sz="4" w:space="0" w:color="auto"/>
+        <w:bottom w:val="single" w:sz="4" w:space="0" w:color="auto"/>
+        <w:right w:val="single" w:sz="4" w:space="0" w:color="auto"/>
+        <w:insideH w:val="single" w:sz="4" w:space="0" w:color="auto"/>
+        <w:insideV w:val="single" w:sz="4" w:space="0" w:color="auto"/>
+      </w:tblBorders>
+      <w:tblCellMar>
+        <w:top w:w="0" w:type="dxa"/>
+        <w:left w:w="108" w:type="dxa"/>
+        <w:bottom w:w="0" w:type="dxa"/>
+        <w:right w:w="108" w:type="dxa"/>
+      </w:tblCellMar>
+    </w:tblPr>
+  </w:style>
+  <w:style w:type="table" w:styleId="1-1">
+    <w:name w:val="Grid Table 1 Light Accent 1"/>
+    <w:basedOn w:val="a1"/>
+    <w:uiPriority w:val="46"/>
+    <w:rsid w:val="00BA3E6A"/>
+    <w:tblPr>
+      <w:tblStyleRowBandSize w:val="1"/>
+      <w:tblStyleColBandSize w:val="1"/>
+      <w:tblInd w:w="0" w:type="dxa"/>
+      <w:tblBorders>
+        <w:top w:val="single" w:sz="4" w:space="0" w:color="BDD6EE" w:themeColor="accent1" w:themeTint="66"/>
+        <w:left w:val="single" w:sz="4" w:space="0" w:color="BDD6EE" w:themeColor="accent1" w:themeTint="66"/>
+        <w:bottom w:val="single" w:sz="4" w:space="0" w:color="BDD6EE" w:themeColor="accent1" w:themeTint="66"/>
+        <w:right w:val="single" w:sz="4" w:space="0" w:color="BDD6EE" w:themeColor="accent1" w:themeTint="66"/>
+        <w:insideH w:val="single" w:sz="4" w:space="0" w:color="BDD6EE" w:themeColor="accent1" w:themeTint="66"/>
+        <w:insideV w:val="single" w:sz="4" w:space="0" w:color="BDD6EE" w:themeColor="accent1" w:themeTint="66"/>
+      </w:tblBorders>
+      <w:tblCellMar>
+        <w:top w:w="0" w:type="dxa"/>
+        <w:left w:w="108" w:type="dxa"/>
+        <w:bottom w:w="0" w:type="dxa"/>
+        <w:right w:w="108" w:type="dxa"/>
+      </w:tblCellMar>
+    </w:tblPr>
+    <w:tblStylePr w:type="firstRow">
+      <w:rPr>
+        <w:b/>
+        <w:bCs/>
+      </w:rPr>
+      <w:tblPr/>
+      <w:tcPr>
+        <w:tcBorders>
+          <w:bottom w:val="single" w:sz="12" w:space="0" w:color="9CC2E5" w:themeColor="accent1" w:themeTint="99"/>
+        </w:tcBorders>
+      </w:tcPr>
+    </w:tblStylePr>
+    <w:tblStylePr w:type="lastRow">
+      <w:rPr>
+        <w:b/>
+        <w:bCs/>
+      </w:rPr>
+      <w:tblPr/>
+      <w:tcPr>
+        <w:tcBorders>
+          <w:top w:val="double" w:sz="2" w:space="0" w:color="9CC2E5" w:themeColor="accent1" w:themeTint="99"/>
+        </w:tcBorders>
+      </w:tcPr>
+    </w:tblStylePr>
+    <w:tblStylePr w:type="firstCol">
+      <w:rPr>
+        <w:b/>
+        <w:bCs/>
+      </w:rPr>
+    </w:tblStylePr>
+    <w:tblStylePr w:type="lastCol">
+      <w:rPr>
+        <w:b/>
+        <w:bCs/>
+      </w:rPr>
+    </w:tblStylePr>
+  </w:style>
+  <w:style w:type="table" w:styleId="3">
+    <w:name w:val="Grid Table 3"/>
+    <w:basedOn w:val="a1"/>
+    <w:uiPriority w:val="48"/>
+    <w:rsid w:val="00BA3E6A"/>
+    <w:tblPr>
+      <w:tblStyleRowBandSize w:val="1"/>
+      <w:tblStyleColBandSize w:val="1"/>
+      <w:tblInd w:w="0" w:type="dxa"/>
+      <w:tblBorders>
+        <w:top w:val="single" w:sz="4" w:space="0" w:color="666666" w:themeColor="text1" w:themeTint="99"/>
+        <w:left w:val="single" w:sz="4" w:space="0" w:color="666666" w:themeColor="text1" w:themeTint="99"/>
+        <w:bottom w:val="single" w:sz="4" w:space="0" w:color="666666" w:themeColor="text1" w:themeTint="99"/>
+        <w:right w:val="single" w:sz="4" w:space="0" w:color="666666" w:themeColor="text1" w:themeTint="99"/>
+        <w:insideH w:val="single" w:sz="4" w:space="0" w:color="666666" w:themeColor="text1" w:themeTint="99"/>
+        <w:insideV w:val="single" w:sz="4" w:space="0" w:color="666666" w:themeColor="text1" w:themeTint="99"/>
+      </w:tblBorders>
+      <w:tblCellMar>
+        <w:top w:w="0" w:type="dxa"/>
+        <w:left w:w="108" w:type="dxa"/>
+        <w:bottom w:w="0" w:type="dxa"/>
+        <w:right w:w="108" w:type="dxa"/>
+      </w:tblCellMar>
+    </w:tblPr>
+    <w:tblStylePr w:type="firstRow">
+      <w:rPr>
+        <w:b/>
+        <w:bCs/>
+      </w:rPr>
+      <w:tblPr/>
+      <w:tcPr>
+        <w:tcBorders>
+          <w:top w:val="nil"/>
+          <w:left w:val="nil"/>
+          <w:right w:val="nil"/>
+          <w:insideH w:val="nil"/>
+          <w:insideV w:val="nil"/>
+        </w:tcBorders>
+        <w:shd w:val="clear" w:color="auto" w:fill="FFFFFF" w:themeFill="background1"/>
+      </w:tcPr>
+    </w:tblStylePr>
+    <w:tblStylePr w:type="lastRow">
+      <w:rPr>
+        <w:b/>
+        <w:bCs/>
+      </w:rPr>
+      <w:tblPr/>
+      <w:tcPr>
+        <w:tcBorders>
+          <w:left w:val="nil"/>
+          <w:bottom w:val="nil"/>
+          <w:right w:val="nil"/>
+          <w:insideH w:val="nil"/>
+          <w:insideV w:val="nil"/>
+        </w:tcBorders>
+        <w:shd w:val="clear" w:color="auto" w:fill="FFFFFF" w:themeFill="background1"/>
+      </w:tcPr>
+    </w:tblStylePr>
+    <w:tblStylePr w:type="firstCol">
+      <w:pPr>
+        <w:jc w:val="right"/>
+      </w:pPr>
+      <w:rPr>
+        <w:i/>
+        <w:iCs/>
+      </w:rPr>
+      <w:tblPr/>
+      <w:tcPr>
+        <w:tcBorders>
+          <w:top w:val="nil"/>
+          <w:left w:val="nil"/>
+          <w:bottom w:val="nil"/>
+          <w:insideH w:val="nil"/>
+          <w:insideV w:val="nil"/>
+        </w:tcBorders>
+        <w:shd w:val="clear" w:color="auto" w:fill="FFFFFF" w:themeFill="background1"/>
+      </w:tcPr>
+    </w:tblStylePr>
+    <w:tblStylePr w:type="lastCol">
+      <w:rPr>
+        <w:i/>
+        <w:iCs/>
+      </w:rPr>
+      <w:tblPr/>
+      <w:tcPr>
+        <w:tcBorders>
+          <w:top w:val="nil"/>
+          <w:bottom w:val="nil"/>
+          <w:right w:val="nil"/>
+          <w:insideH w:val="nil"/>
+          <w:insideV w:val="nil"/>
+        </w:tcBorders>
+        <w:shd w:val="clear" w:color="auto" w:fill="FFFFFF" w:themeFill="background1"/>
+      </w:tcPr>
+    </w:tblStylePr>
+    <w:tblStylePr w:type="band1Vert">
+      <w:tblPr/>
+      <w:tcPr>
+        <w:shd w:val="clear" w:color="auto" w:fill="CCCCCC" w:themeFill="text1" w:themeFillTint="33"/>
+      </w:tcPr>
+    </w:tblStylePr>
+    <w:tblStylePr w:type="band1Horz">
+      <w:tblPr/>
+      <w:tcPr>
+        <w:shd w:val="clear" w:color="auto" w:fill="CCCCCC" w:themeFill="text1" w:themeFillTint="33"/>
+      </w:tcPr>
+    </w:tblStylePr>
+    <w:tblStylePr w:type="neCell">
+      <w:tblPr/>
+      <w:tcPr>
+        <w:tcBorders>
+          <w:bottom w:val="single" w:sz="4" w:space="0" w:color="666666" w:themeColor="text1" w:themeTint="99"/>
+        </w:tcBorders>
+      </w:tcPr>
+    </w:tblStylePr>
+    <w:tblStylePr w:type="nwCell">
+      <w:tblPr/>
+      <w:tcPr>
+        <w:tcBorders>
+          <w:bottom w:val="single" w:sz="4" w:space="0" w:color="666666" w:themeColor="text1" w:themeTint="99"/>
+        </w:tcBorders>
+      </w:tcPr>
+    </w:tblStylePr>
+    <w:tblStylePr w:type="seCell">
+      <w:tblPr/>
+      <w:tcPr>
+        <w:tcBorders>
+          <w:top w:val="single" w:sz="4" w:space="0" w:color="666666" w:themeColor="text1" w:themeTint="99"/>
+        </w:tcBorders>
+      </w:tcPr>
+    </w:tblStylePr>
+    <w:tblStylePr w:type="swCell">
+      <w:tblPr/>
+      <w:tcPr>
+        <w:tcBorders>
+          <w:top w:val="single" w:sz="4" w:space="0" w:color="666666" w:themeColor="text1" w:themeTint="99"/>
+        </w:tcBorders>
+      </w:tcPr>
+    </w:tblStylePr>
+  </w:style>
+  <w:style w:type="table" w:styleId="4-5">
+    <w:name w:val="Grid Table 4 Accent 5"/>
+    <w:basedOn w:val="a1"/>
+    <w:uiPriority w:val="49"/>
+    <w:rsid w:val="00BA3E6A"/>
+    <w:tblPr>
+      <w:tblStyleRowBandSize w:val="1"/>
+      <w:tblStyleColBandSize w:val="1"/>
+      <w:tblInd w:w="0" w:type="dxa"/>
+      <w:tblBorders>
+        <w:top w:val="single" w:sz="4" w:space="0" w:color="8EAADB" w:themeColor="accent5" w:themeTint="99"/>
+        <w:left w:val="single" w:sz="4" w:space="0" w:color="8EAADB" w:themeColor="accent5" w:themeTint="99"/>
+        <w:bottom w:val="single" w:sz="4" w:space="0" w:color="8EAADB" w:themeColor="accent5" w:themeTint="99"/>
+        <w:right w:val="single" w:sz="4" w:space="0" w:color="8EAADB" w:themeColor="accent5" w:themeTint="99"/>
+        <w:insideH w:val="single" w:sz="4" w:space="0" w:color="8EAADB" w:themeColor="accent5" w:themeTint="99"/>
+        <w:insideV w:val="single" w:sz="4" w:space="0" w:color="8EAADB" w:themeColor="accent5" w:themeTint="99"/>
+      </w:tblBorders>
+      <w:tblCellMar>
+        <w:top w:w="0" w:type="dxa"/>
+        <w:left w:w="108" w:type="dxa"/>
+        <w:bottom w:w="0" w:type="dxa"/>
+        <w:right w:w="108" w:type="dxa"/>
+      </w:tblCellMar>
+    </w:tblPr>
+    <w:tblStylePr w:type="firstRow">
+      <w:rPr>
+        <w:b/>
+        <w:bCs/>
+        <w:color w:val="FFFFFF" w:themeColor="background1"/>
+      </w:rPr>
+      <w:tblPr/>
+      <w:tcPr>
+        <w:tcBorders>
+          <w:top w:val="single" w:sz="4" w:space="0" w:color="4472C4" w:themeColor="accent5"/>
+          <w:left w:val="single" w:sz="4" w:space="0" w:color="4472C4" w:themeColor="accent5"/>
+          <w:bottom w:val="single" w:sz="4" w:space="0" w:color="4472C4" w:themeColor="accent5"/>
+          <w:right w:val="single" w:sz="4" w:space="0" w:color="4472C4" w:themeColor="accent5"/>
+          <w:insideH w:val="nil"/>
+          <w:insideV w:val="nil"/>
+        </w:tcBorders>
+        <w:shd w:val="clear" w:color="auto" w:fill="4472C4" w:themeFill="accent5"/>
+      </w:tcPr>
+    </w:tblStylePr>
+    <w:tblStylePr w:type="lastRow">
+      <w:rPr>
+        <w:b/>
+        <w:bCs/>
+      </w:rPr>
+      <w:tblPr/>
+      <w:tcPr>
+        <w:tcBorders>
+          <w:top w:val="double" w:sz="4" w:space="0" w:color="4472C4" w:themeColor="accent5"/>
+        </w:tcBorders>
+      </w:tcPr>
+    </w:tblStylePr>
+    <w:tblStylePr w:type="firstCol">
+      <w:rPr>
+        <w:b/>
+        <w:bCs/>
+      </w:rPr>
+    </w:tblStylePr>
+    <w:tblStylePr w:type="lastCol">
+      <w:rPr>
+        <w:b/>
+        <w:bCs/>
+      </w:rPr>
+    </w:tblStylePr>
+    <w:tblStylePr w:type="band1Vert">
+      <w:tblPr/>
+      <w:tcPr>
+        <w:shd w:val="clear" w:color="auto" w:fill="D9E2F3" w:themeFill="accent5" w:themeFillTint="33"/>
+      </w:tcPr>
+    </w:tblStylePr>
+    <w:tblStylePr w:type="band1Horz">
+      <w:tblPr/>
+      <w:tcPr>
+        <w:shd w:val="clear" w:color="auto" w:fill="D9E2F3" w:themeFill="accent5" w:themeFillTint="33"/>
+      </w:tcPr>
+    </w:tblStylePr>
+  </w:style>
 </w:styles>
 </file>
 

</xml_diff>